<commit_message>
git add . git commit
</commit_message>
<xml_diff>
--- a/laptrinhnangcaopython/DeTaiCuoiKi/lich_su_chuyen_nhuong.docx
+++ b/laptrinhnangcaopython/DeTaiCuoiKi/lich_su_chuyen_nhuong.docx
@@ -61,7 +61,7 @@
               <w:rPr>
                 <w:b/>
               </w:rPr>
-              <w:t>Tên Cầu Thủ</w:t>
+              <w:t>Mã Đội Bóng Cũ</w:t>
             </w:r>
           </w:p>
         </w:tc>
@@ -74,20 +74,7 @@
               <w:rPr>
                 <w:b/>
               </w:rPr>
-              <w:t>Mã Đội Bóng Mới</w:t>
-            </w:r>
-          </w:p>
-        </w:tc>
-        <w:tc>
-          <w:tcPr>
-            <w:tcW w:type="dxa" w:w="1234"/>
-          </w:tcPr>
-          <w:p>
-            <w:r>
-              <w:rPr>
-                <w:b/>
-              </w:rPr>
-              <w:t>Tên Đội Bóng Mới</w:t>
+              <w:t>Tên Cầu Thủ</w:t>
             </w:r>
           </w:p>
         </w:tc>
@@ -113,6 +100,19 @@
               <w:rPr>
                 <w:b/>
               </w:rPr>
+              <w:t>Tên Đội Bóng Cũ</w:t>
+            </w:r>
+          </w:p>
+        </w:tc>
+        <w:tc>
+          <w:tcPr>
+            <w:tcW w:type="dxa" w:w="1234"/>
+          </w:tcPr>
+          <w:p>
+            <w:r>
+              <w:rPr>
+                <w:b/>
+              </w:rPr>
               <w:t>Ngày Giao Dịch</w:t>
             </w:r>
           </w:p>
@@ -125,7 +125,7 @@
           </w:tcPr>
           <w:p>
             <w:r>
-              <w:t>3</w:t>
+              <w:t>9</w:t>
             </w:r>
           </w:p>
         </w:tc>
@@ -135,7 +135,7 @@
           </w:tcPr>
           <w:p>
             <w:r>
-              <w:t>2</w:t>
+              <w:t>6</w:t>
             </w:r>
           </w:p>
         </w:tc>
@@ -145,7 +145,7 @@
           </w:tcPr>
           <w:p>
             <w:r>
-              <w:t>2</w:t>
+              <w:t>6</w:t>
             </w:r>
           </w:p>
         </w:tc>
@@ -165,7 +165,7 @@
           </w:tcPr>
           <w:p>
             <w:r>
-              <w:t>1.0</w:t>
+              <w:t>1000.0</w:t>
             </w:r>
           </w:p>
         </w:tc>
@@ -175,7 +175,7 @@
           </w:tcPr>
           <w:p>
             <w:r>
-              <w:t>lili</w:t>
+              <w:t>ád</w:t>
             </w:r>
           </w:p>
         </w:tc>
@@ -185,7 +185,7 @@
           </w:tcPr>
           <w:p>
             <w:r>
-              <w:t>24/05/2024</w:t>
+              <w:t>27/05/2024</w:t>
             </w:r>
           </w:p>
         </w:tc>

</xml_diff>